<commit_message>
Desarrollo Parte II puntos 1 y 2
</commit_message>
<xml_diff>
--- a/BermudezLadino_Lab02.docx
+++ b/BermudezLadino_Lab02.docx
@@ -192,23 +192,13 @@
           <w:szCs w:val="24"/>
         </w:rPr>
       </w:pPr>
-      <w:proofErr w:type="spellStart"/>
-      <w:r>
-        <w:rPr>
-          <w:rFonts w:ascii="Times New Roman" w:hAnsi="Times New Roman" w:cs="Times New Roman"/>
-          <w:sz w:val="24"/>
-          <w:szCs w:val="24"/>
-        </w:rPr>
-        <w:t>Karol</w:t>
-      </w:r>
-      <w:proofErr w:type="spellEnd"/>
-      <w:r>
-        <w:rPr>
-          <w:rFonts w:ascii="Times New Roman" w:hAnsi="Times New Roman" w:cs="Times New Roman"/>
-          <w:sz w:val="24"/>
-          <w:szCs w:val="24"/>
-        </w:rPr>
-        <w:t xml:space="preserve"> Daniela Ladino </w:t>
+      <w:r>
+        <w:rPr>
+          <w:rFonts w:ascii="Times New Roman" w:hAnsi="Times New Roman" w:cs="Times New Roman"/>
+          <w:sz w:val="24"/>
+          <w:szCs w:val="24"/>
+        </w:rPr>
+        <w:t xml:space="preserve">Karol Daniela Ladino </w:t>
       </w:r>
       <w:proofErr w:type="spellStart"/>
       <w:r>
@@ -2245,6 +2235,7 @@
         <w:pStyle w:val="NormalWeb"/>
         <w:shd w:val="clear" w:color="auto" w:fill="FFFFFF"/>
         <w:spacing w:before="0" w:beforeAutospacing="0" w:after="240" w:afterAutospacing="0"/>
+        <w:jc w:val="center"/>
         <w:rPr>
           <w:color w:val="1F2328"/>
         </w:rPr>
@@ -2255,9 +2246,9 @@
           <w:color w:val="0000FF"/>
         </w:rPr>
         <w:drawing>
-          <wp:inline distT="0" distB="0" distL="0" distR="0" wp14:anchorId="1D8E94F2" wp14:editId="5E81DFAC">
-            <wp:extent cx="5612130" cy="5631180"/>
-            <wp:effectExtent l="0" t="0" r="7620" b="7620"/>
+          <wp:inline distT="0" distB="0" distL="0" distR="0" wp14:anchorId="1D8E94F2" wp14:editId="7FBE4EB4">
+            <wp:extent cx="3339548" cy="3350884"/>
+            <wp:effectExtent l="0" t="0" r="0" b="2540"/>
             <wp:docPr id="57677285" name="Imagen 1">
               <a:hlinkClick xmlns:a="http://schemas.openxmlformats.org/drawingml/2006/main" r:id="rId18" tgtFrame="&quot;_blank&quot;"/>
             </wp:docPr>
@@ -2291,7 +2282,7 @@
                   <pic:spPr bwMode="auto">
                     <a:xfrm>
                       <a:off x="0" y="0"/>
-                      <a:ext cx="5612130" cy="5631180"/>
+                      <a:ext cx="3355220" cy="3366609"/>
                     </a:xfrm>
                     <a:prstGeom prst="rect">
                       <a:avLst/>
@@ -2313,9 +2304,29 @@
         <w:pStyle w:val="NormalWeb"/>
         <w:shd w:val="clear" w:color="auto" w:fill="FFFFFF"/>
         <w:spacing w:before="0" w:beforeAutospacing="0" w:after="240" w:afterAutospacing="0"/>
-      </w:pPr>
-      <w:r>
-        <w:lastRenderedPageBreak/>
+        <w:jc w:val="center"/>
+        <w:rPr>
+          <w:color w:val="1F2328"/>
+        </w:rPr>
+      </w:pPr>
+    </w:p>
+    <w:p>
+      <w:pPr>
+        <w:pStyle w:val="NormalWeb"/>
+        <w:shd w:val="clear" w:color="auto" w:fill="FFFFFF"/>
+        <w:spacing w:before="0" w:beforeAutospacing="0" w:after="240" w:afterAutospacing="0"/>
+        <w:rPr>
+          <w:b/>
+          <w:bCs/>
+          <w:color w:val="4472C4" w:themeColor="accent1"/>
+        </w:rPr>
+      </w:pPr>
+      <w:r>
+        <w:rPr>
+          <w:b/>
+          <w:bCs/>
+          <w:color w:val="4472C4" w:themeColor="accent1"/>
+        </w:rPr>
         <w:t>Ejercicio</w:t>
       </w:r>
     </w:p>
@@ -2336,85 +2347,46 @@
     <w:p>
       <w:pPr>
         <w:pStyle w:val="NormalWeb"/>
-        <w:numPr>
-          <w:ilvl w:val="0"/>
-          <w:numId w:val="11"/>
-        </w:numPr>
         <w:shd w:val="clear" w:color="auto" w:fill="FFFFFF"/>
         <w:spacing w:before="240" w:beforeAutospacing="0" w:after="240" w:afterAutospacing="0"/>
-      </w:pPr>
-      <w:r>
-        <w:t>De acuerdo con lo anterior, y con la lógica del juego, identifique y escriba claramente (archivo RESPUESTAS.txt):</w:t>
-      </w:r>
-    </w:p>
-    <w:p>
-      <w:pPr>
-        <w:numPr>
-          <w:ilvl w:val="1"/>
-          <w:numId w:val="11"/>
-        </w:numPr>
-        <w:shd w:val="clear" w:color="auto" w:fill="FFFFFF"/>
-        <w:spacing w:before="100" w:beforeAutospacing="1" w:after="100" w:afterAutospacing="1" w:line="240" w:lineRule="auto"/>
-        <w:rPr>
-          <w:rFonts w:ascii="Times New Roman" w:hAnsi="Times New Roman" w:cs="Times New Roman"/>
-          <w:sz w:val="24"/>
-          <w:szCs w:val="24"/>
-        </w:rPr>
-      </w:pPr>
-      <w:r>
-        <w:rPr>
-          <w:rFonts w:ascii="Times New Roman" w:hAnsi="Times New Roman" w:cs="Times New Roman"/>
-          <w:sz w:val="24"/>
-          <w:szCs w:val="24"/>
-        </w:rPr>
-        <w:t>Posibles condiciones de carrera.</w:t>
-      </w:r>
-    </w:p>
-    <w:p>
-      <w:pPr>
-        <w:numPr>
-          <w:ilvl w:val="1"/>
-          <w:numId w:val="11"/>
-        </w:numPr>
-        <w:shd w:val="clear" w:color="auto" w:fill="FFFFFF"/>
-        <w:spacing w:before="60" w:after="100" w:afterAutospacing="1" w:line="240" w:lineRule="auto"/>
-        <w:rPr>
-          <w:rFonts w:ascii="Times New Roman" w:hAnsi="Times New Roman" w:cs="Times New Roman"/>
-          <w:sz w:val="24"/>
-          <w:szCs w:val="24"/>
-        </w:rPr>
-      </w:pPr>
-      <w:r>
-        <w:rPr>
-          <w:rFonts w:ascii="Times New Roman" w:hAnsi="Times New Roman" w:cs="Times New Roman"/>
-          <w:sz w:val="24"/>
-          <w:szCs w:val="24"/>
-        </w:rPr>
-        <w:t>Uso inadecuado de colecciones, considerando su manejo concurrente (para esto, aumente la velocidad del juego y ejecútelo varias veces hasta que se genere un error).</w:t>
-      </w:r>
-    </w:p>
-    <w:p>
-      <w:pPr>
-        <w:numPr>
-          <w:ilvl w:val="1"/>
-          <w:numId w:val="11"/>
-        </w:numPr>
-        <w:shd w:val="clear" w:color="auto" w:fill="FFFFFF"/>
-        <w:spacing w:before="60" w:after="100" w:afterAutospacing="1" w:line="240" w:lineRule="auto"/>
-        <w:rPr>
-          <w:rFonts w:ascii="Times New Roman" w:hAnsi="Times New Roman" w:cs="Times New Roman"/>
-          <w:sz w:val="24"/>
-          <w:szCs w:val="24"/>
-        </w:rPr>
-      </w:pPr>
-      <w:r>
-        <w:rPr>
-          <w:rFonts w:ascii="Times New Roman" w:hAnsi="Times New Roman" w:cs="Times New Roman"/>
-          <w:sz w:val="24"/>
-          <w:szCs w:val="24"/>
-        </w:rPr>
-        <w:t>Uso innecesario de esperas activas.</w:t>
-      </w:r>
+        <w:ind w:left="360"/>
+      </w:pPr>
+      <w:r>
+        <w:t>La clase Snake implementa la interfaz Runnable</w:t>
+      </w:r>
+      <w:r>
+        <w:t>, lo que significa que cada instancia de serpiente puede ejecutarse en su propio hilo el cual ejecuta la lógica de movimiento y comportamiento de cada una de las serpientes.</w:t>
+      </w:r>
+    </w:p>
+    <w:p>
+      <w:pPr>
+        <w:pStyle w:val="NormalWeb"/>
+        <w:shd w:val="clear" w:color="auto" w:fill="FFFFFF"/>
+        <w:spacing w:before="240" w:beforeAutospacing="0" w:after="240" w:afterAutospacing="0"/>
+        <w:ind w:left="360"/>
+      </w:pPr>
+      <w:r>
+        <w:t xml:space="preserve">SnakeApp crea instancias de serpientes </w:t>
+      </w:r>
+      <w:proofErr w:type="spellStart"/>
+      <w:r>
+        <w:t>y</w:t>
+      </w:r>
+      <w:proofErr w:type="spellEnd"/>
+      <w:r>
+        <w:t xml:space="preserve"> hilos para cada serpiente, permitiendo que todas las serpientes se muevan y actúen autónomamente en paralelo.</w:t>
+      </w:r>
+      <w:r>
+        <w:t xml:space="preserve"> </w:t>
+      </w:r>
+    </w:p>
+    <w:p>
+      <w:pPr>
+        <w:pStyle w:val="NormalWeb"/>
+        <w:shd w:val="clear" w:color="auto" w:fill="FFFFFF"/>
+        <w:spacing w:before="240" w:beforeAutospacing="0" w:after="240" w:afterAutospacing="0"/>
+        <w:ind w:left="720"/>
+      </w:pPr>
     </w:p>
     <w:p>
       <w:pPr>
@@ -2427,16 +2399,772 @@
         <w:spacing w:before="240" w:beforeAutospacing="0" w:after="240" w:afterAutospacing="0"/>
       </w:pPr>
       <w:r>
-        <w:t xml:space="preserve">Identifique las regiones críticas asociadas a las condiciones de carrera, y haga algo para eliminarlas. Tenga en cuenta que se debe sincronizar </w:t>
+        <w:t>De acuerdo con lo anterior, y con la lógica del juego, identifique y escriba claramente (archivo RESPUESTAS.txt):</w:t>
+      </w:r>
+    </w:p>
+    <w:p>
+      <w:pPr>
+        <w:numPr>
+          <w:ilvl w:val="1"/>
+          <w:numId w:val="11"/>
+        </w:numPr>
+        <w:shd w:val="clear" w:color="auto" w:fill="FFFFFF"/>
+        <w:spacing w:before="100" w:beforeAutospacing="1" w:after="100" w:afterAutospacing="1" w:line="240" w:lineRule="auto"/>
+        <w:rPr>
+          <w:rFonts w:ascii="Times New Roman" w:hAnsi="Times New Roman" w:cs="Times New Roman"/>
+          <w:sz w:val="24"/>
+          <w:szCs w:val="24"/>
+        </w:rPr>
+      </w:pPr>
+      <w:r>
+        <w:rPr>
+          <w:rFonts w:ascii="Times New Roman" w:hAnsi="Times New Roman" w:cs="Times New Roman"/>
+          <w:sz w:val="24"/>
+          <w:szCs w:val="24"/>
+        </w:rPr>
+        <w:t>Posibles condiciones de carrera.</w:t>
+      </w:r>
+    </w:p>
+    <w:p>
+      <w:pPr>
+        <w:pStyle w:val="Prrafodelista"/>
+        <w:numPr>
+          <w:ilvl w:val="0"/>
+          <w:numId w:val="15"/>
+        </w:numPr>
+        <w:shd w:val="clear" w:color="auto" w:fill="FFFFFF"/>
+        <w:spacing w:before="100" w:beforeAutospacing="1" w:after="100" w:afterAutospacing="1" w:line="240" w:lineRule="auto"/>
+        <w:rPr>
+          <w:rFonts w:ascii="Times New Roman" w:hAnsi="Times New Roman" w:cs="Times New Roman"/>
+          <w:sz w:val="24"/>
+          <w:szCs w:val="24"/>
+        </w:rPr>
+      </w:pPr>
+      <w:r>
+        <w:rPr>
+          <w:rFonts w:ascii="Times New Roman" w:hAnsi="Times New Roman" w:cs="Times New Roman"/>
+          <w:sz w:val="24"/>
+          <w:szCs w:val="24"/>
+        </w:rPr>
+        <w:t>Revisar si una celda esta libre o no.</w:t>
+      </w:r>
+    </w:p>
+    <w:p>
+      <w:pPr>
+        <w:pStyle w:val="Prrafodelista"/>
+        <w:numPr>
+          <w:ilvl w:val="0"/>
+          <w:numId w:val="15"/>
+        </w:numPr>
+        <w:shd w:val="clear" w:color="auto" w:fill="FFFFFF"/>
+        <w:spacing w:before="100" w:beforeAutospacing="1" w:after="100" w:afterAutospacing="1" w:line="240" w:lineRule="auto"/>
+        <w:rPr>
+          <w:rFonts w:ascii="Times New Roman" w:hAnsi="Times New Roman" w:cs="Times New Roman"/>
+          <w:sz w:val="24"/>
+          <w:szCs w:val="24"/>
+        </w:rPr>
+      </w:pPr>
+      <w:r>
+        <w:rPr>
+          <w:rFonts w:ascii="Times New Roman" w:hAnsi="Times New Roman" w:cs="Times New Roman"/>
+          <w:sz w:val="24"/>
+          <w:szCs w:val="24"/>
+        </w:rPr>
+        <w:t>Si hay comida disponible en una casilla.</w:t>
+      </w:r>
+    </w:p>
+    <w:p>
+      <w:pPr>
+        <w:pStyle w:val="Prrafodelista"/>
+        <w:numPr>
+          <w:ilvl w:val="0"/>
+          <w:numId w:val="15"/>
+        </w:numPr>
+        <w:shd w:val="clear" w:color="auto" w:fill="FFFFFF"/>
+        <w:spacing w:before="100" w:beforeAutospacing="1" w:after="100" w:afterAutospacing="1" w:line="240" w:lineRule="auto"/>
+        <w:rPr>
+          <w:rFonts w:ascii="Times New Roman" w:hAnsi="Times New Roman" w:cs="Times New Roman"/>
+          <w:sz w:val="24"/>
+          <w:szCs w:val="24"/>
+        </w:rPr>
+      </w:pPr>
+      <w:r>
+        <w:rPr>
+          <w:rFonts w:ascii="Times New Roman" w:hAnsi="Times New Roman" w:cs="Times New Roman"/>
+          <w:sz w:val="24"/>
+          <w:szCs w:val="24"/>
+        </w:rPr>
+        <w:t xml:space="preserve">Si una flecha roja </w:t>
+      </w:r>
+      <w:r>
+        <w:rPr>
+          <w:rFonts w:ascii="Times New Roman" w:hAnsi="Times New Roman" w:cs="Times New Roman"/>
+          <w:sz w:val="24"/>
+          <w:szCs w:val="24"/>
+        </w:rPr>
+        <w:t>está</w:t>
+      </w:r>
+      <w:r>
+        <w:rPr>
+          <w:rFonts w:ascii="Times New Roman" w:hAnsi="Times New Roman" w:cs="Times New Roman"/>
+          <w:sz w:val="24"/>
+          <w:szCs w:val="24"/>
+        </w:rPr>
+        <w:t xml:space="preserve"> disponible o no.</w:t>
+      </w:r>
+    </w:p>
+    <w:p>
+      <w:pPr>
+        <w:pStyle w:val="Prrafodelista"/>
+        <w:numPr>
+          <w:ilvl w:val="0"/>
+          <w:numId w:val="15"/>
+        </w:numPr>
+        <w:shd w:val="clear" w:color="auto" w:fill="FFFFFF"/>
+        <w:spacing w:before="100" w:beforeAutospacing="1" w:after="100" w:afterAutospacing="1" w:line="240" w:lineRule="auto"/>
+        <w:rPr>
+          <w:rFonts w:ascii="Times New Roman" w:hAnsi="Times New Roman" w:cs="Times New Roman"/>
+          <w:sz w:val="24"/>
+          <w:szCs w:val="24"/>
+        </w:rPr>
+      </w:pPr>
+      <w:r>
+        <w:rPr>
+          <w:rFonts w:ascii="Times New Roman" w:hAnsi="Times New Roman" w:cs="Times New Roman"/>
+          <w:sz w:val="24"/>
+          <w:szCs w:val="24"/>
+        </w:rPr>
+        <w:t xml:space="preserve">Si un rayo </w:t>
+      </w:r>
+      <w:r>
+        <w:rPr>
+          <w:rFonts w:ascii="Times New Roman" w:hAnsi="Times New Roman" w:cs="Times New Roman"/>
+          <w:sz w:val="24"/>
+          <w:szCs w:val="24"/>
+        </w:rPr>
+        <w:t>está</w:t>
+      </w:r>
+      <w:r>
+        <w:rPr>
+          <w:rFonts w:ascii="Times New Roman" w:hAnsi="Times New Roman" w:cs="Times New Roman"/>
+          <w:sz w:val="24"/>
+          <w:szCs w:val="24"/>
+        </w:rPr>
+        <w:t xml:space="preserve"> disponible o no.</w:t>
+      </w:r>
+    </w:p>
+    <w:p>
+      <w:pPr>
+        <w:numPr>
+          <w:ilvl w:val="1"/>
+          <w:numId w:val="11"/>
+        </w:numPr>
+        <w:shd w:val="clear" w:color="auto" w:fill="FFFFFF"/>
+        <w:spacing w:before="60" w:after="100" w:afterAutospacing="1" w:line="240" w:lineRule="auto"/>
+        <w:rPr>
+          <w:rFonts w:ascii="Times New Roman" w:hAnsi="Times New Roman" w:cs="Times New Roman"/>
+          <w:sz w:val="24"/>
+          <w:szCs w:val="24"/>
+        </w:rPr>
+      </w:pPr>
+      <w:r>
+        <w:rPr>
+          <w:rFonts w:ascii="Times New Roman" w:hAnsi="Times New Roman" w:cs="Times New Roman"/>
+          <w:sz w:val="24"/>
+          <w:szCs w:val="24"/>
+        </w:rPr>
+        <w:t>Uso inadecuado de colecciones, considerando su manejo concurrente (para esto, aumente la velocidad del juego y ejecútelo varias veces hasta que se genere un error).</w:t>
+      </w:r>
+    </w:p>
+    <w:p>
+      <w:pPr>
+        <w:shd w:val="clear" w:color="auto" w:fill="FFFFFF"/>
+        <w:spacing w:before="60" w:after="100" w:afterAutospacing="1" w:line="240" w:lineRule="auto"/>
+        <w:ind w:left="709"/>
+        <w:rPr>
+          <w:rFonts w:ascii="Times New Roman" w:hAnsi="Times New Roman" w:cs="Times New Roman"/>
+          <w:sz w:val="24"/>
+          <w:szCs w:val="24"/>
+        </w:rPr>
+      </w:pPr>
+      <w:r>
+        <w:rPr>
+          <w:rFonts w:ascii="Times New Roman" w:hAnsi="Times New Roman" w:cs="Times New Roman"/>
+          <w:sz w:val="24"/>
+          <w:szCs w:val="24"/>
+        </w:rPr>
+        <w:t>Dentro de la clase Snake, ajusta</w:t>
+      </w:r>
+      <w:r>
+        <w:rPr>
+          <w:rFonts w:ascii="Times New Roman" w:hAnsi="Times New Roman" w:cs="Times New Roman"/>
+          <w:sz w:val="24"/>
+          <w:szCs w:val="24"/>
+        </w:rPr>
+        <w:t xml:space="preserve">mos </w:t>
+      </w:r>
+      <w:r>
+        <w:rPr>
+          <w:rFonts w:ascii="Times New Roman" w:hAnsi="Times New Roman" w:cs="Times New Roman"/>
+          <w:sz w:val="24"/>
+          <w:szCs w:val="24"/>
+        </w:rPr>
+        <w:t xml:space="preserve">los valores de los tiempos de espera en el método </w:t>
+      </w:r>
+      <w:proofErr w:type="gramStart"/>
+      <w:r>
+        <w:rPr>
+          <w:rFonts w:ascii="Times New Roman" w:hAnsi="Times New Roman" w:cs="Times New Roman"/>
+          <w:sz w:val="24"/>
+          <w:szCs w:val="24"/>
+        </w:rPr>
+        <w:t>run(</w:t>
+      </w:r>
+      <w:proofErr w:type="gramEnd"/>
+      <w:r>
+        <w:rPr>
+          <w:rFonts w:ascii="Times New Roman" w:hAnsi="Times New Roman" w:cs="Times New Roman"/>
+          <w:sz w:val="24"/>
+          <w:szCs w:val="24"/>
+        </w:rPr>
+        <w:t>). P</w:t>
+      </w:r>
+      <w:r>
+        <w:rPr>
+          <w:rFonts w:ascii="Times New Roman" w:hAnsi="Times New Roman" w:cs="Times New Roman"/>
+          <w:sz w:val="24"/>
+          <w:szCs w:val="24"/>
+        </w:rPr>
+        <w:t xml:space="preserve">ara esto </w:t>
+      </w:r>
+      <w:r>
+        <w:rPr>
+          <w:rFonts w:ascii="Times New Roman" w:hAnsi="Times New Roman" w:cs="Times New Roman"/>
+          <w:sz w:val="24"/>
+          <w:szCs w:val="24"/>
+        </w:rPr>
+        <w:t>reduci</w:t>
+      </w:r>
+      <w:r>
+        <w:rPr>
+          <w:rFonts w:ascii="Times New Roman" w:hAnsi="Times New Roman" w:cs="Times New Roman"/>
+          <w:sz w:val="24"/>
+          <w:szCs w:val="24"/>
+        </w:rPr>
+        <w:t>mos</w:t>
+      </w:r>
+      <w:r>
+        <w:rPr>
+          <w:rFonts w:ascii="Times New Roman" w:hAnsi="Times New Roman" w:cs="Times New Roman"/>
+          <w:sz w:val="24"/>
+          <w:szCs w:val="24"/>
+        </w:rPr>
+        <w:t xml:space="preserve"> los valores</w:t>
+      </w:r>
+      <w:r>
+        <w:rPr>
+          <w:rFonts w:ascii="Times New Roman" w:hAnsi="Times New Roman" w:cs="Times New Roman"/>
+          <w:sz w:val="24"/>
+          <w:szCs w:val="24"/>
+        </w:rPr>
+        <w:t xml:space="preserve"> cambiando de 500 milisegundos a 1 milisegundo</w:t>
+      </w:r>
+      <w:r>
+        <w:rPr>
+          <w:rFonts w:ascii="Times New Roman" w:hAnsi="Times New Roman" w:cs="Times New Roman"/>
+          <w:sz w:val="24"/>
+          <w:szCs w:val="24"/>
+        </w:rPr>
+        <w:t xml:space="preserve"> dentro del método </w:t>
       </w:r>
       <w:proofErr w:type="spellStart"/>
       <w:r>
-        <w:t>estríctamente</w:t>
+        <w:rPr>
+          <w:rFonts w:ascii="Times New Roman" w:hAnsi="Times New Roman" w:cs="Times New Roman"/>
+          <w:sz w:val="24"/>
+          <w:szCs w:val="24"/>
+        </w:rPr>
+        <w:t>Thread.sleep</w:t>
       </w:r>
       <w:proofErr w:type="spellEnd"/>
       <w:r>
-        <w:t xml:space="preserve"> LO NECESARIO. En su documento de respuestas indique, la solución realizada para cada ítem del punto 2. Igualmente tenga en cuenta que en los siguientes puntos NO se deben agregar más posibles condiciones de carrera.</w:t>
-      </w:r>
+        <w:rPr>
+          <w:rFonts w:ascii="Times New Roman" w:hAnsi="Times New Roman" w:cs="Times New Roman"/>
+          <w:sz w:val="24"/>
+          <w:szCs w:val="24"/>
+        </w:rPr>
+        <w:t>() para que las serpientes se m</w:t>
+      </w:r>
+      <w:r>
+        <w:rPr>
+          <w:rFonts w:ascii="Times New Roman" w:hAnsi="Times New Roman" w:cs="Times New Roman"/>
+          <w:sz w:val="24"/>
+          <w:szCs w:val="24"/>
+        </w:rPr>
+        <w:t xml:space="preserve">ovieran </w:t>
+      </w:r>
+      <w:r>
+        <w:rPr>
+          <w:rFonts w:ascii="Times New Roman" w:hAnsi="Times New Roman" w:cs="Times New Roman"/>
+          <w:sz w:val="24"/>
+          <w:szCs w:val="24"/>
+        </w:rPr>
+        <w:t>más rápi</w:t>
+      </w:r>
+      <w:r>
+        <w:rPr>
+          <w:rFonts w:ascii="Times New Roman" w:hAnsi="Times New Roman" w:cs="Times New Roman"/>
+          <w:sz w:val="24"/>
+          <w:szCs w:val="24"/>
+        </w:rPr>
+        <w:t>do</w:t>
+      </w:r>
+      <w:r>
+        <w:rPr>
+          <w:rFonts w:ascii="Times New Roman" w:hAnsi="Times New Roman" w:cs="Times New Roman"/>
+          <w:sz w:val="24"/>
+          <w:szCs w:val="24"/>
+        </w:rPr>
+        <w:t>.</w:t>
+      </w:r>
+    </w:p>
+    <w:p>
+      <w:pPr>
+        <w:shd w:val="clear" w:color="auto" w:fill="FFFFFF"/>
+        <w:spacing w:before="60" w:after="100" w:afterAutospacing="1" w:line="240" w:lineRule="auto"/>
+        <w:ind w:left="709"/>
+        <w:rPr>
+          <w:rFonts w:ascii="Times New Roman" w:hAnsi="Times New Roman" w:cs="Times New Roman"/>
+          <w:sz w:val="24"/>
+          <w:szCs w:val="24"/>
+        </w:rPr>
+      </w:pPr>
+      <w:r>
+        <w:rPr>
+          <w:noProof/>
+          <w14:ligatures w14:val="standardContextual"/>
+        </w:rPr>
+        <w:drawing>
+          <wp:inline distT="0" distB="0" distL="0" distR="0" wp14:anchorId="171A0277" wp14:editId="7F0262D8">
+            <wp:extent cx="5612130" cy="3156585"/>
+            <wp:effectExtent l="0" t="0" r="7620" b="5715"/>
+            <wp:docPr id="113779755" name="Imagen 1"/>
+            <wp:cNvGraphicFramePr>
+              <a:graphicFrameLocks xmlns:a="http://schemas.openxmlformats.org/drawingml/2006/main" noChangeAspect="1"/>
+            </wp:cNvGraphicFramePr>
+            <a:graphic xmlns:a="http://schemas.openxmlformats.org/drawingml/2006/main">
+              <a:graphicData uri="http://schemas.openxmlformats.org/drawingml/2006/picture">
+                <pic:pic xmlns:pic="http://schemas.openxmlformats.org/drawingml/2006/picture">
+                  <pic:nvPicPr>
+                    <pic:cNvPr id="113779755" name=""/>
+                    <pic:cNvPicPr/>
+                  </pic:nvPicPr>
+                  <pic:blipFill>
+                    <a:blip r:embed="rId20"/>
+                    <a:stretch>
+                      <a:fillRect/>
+                    </a:stretch>
+                  </pic:blipFill>
+                  <pic:spPr>
+                    <a:xfrm>
+                      <a:off x="0" y="0"/>
+                      <a:ext cx="5612130" cy="3156585"/>
+                    </a:xfrm>
+                    <a:prstGeom prst="rect">
+                      <a:avLst/>
+                    </a:prstGeom>
+                  </pic:spPr>
+                </pic:pic>
+              </a:graphicData>
+            </a:graphic>
+          </wp:inline>
+        </w:drawing>
+      </w:r>
+    </w:p>
+    <w:p>
+      <w:pPr>
+        <w:shd w:val="clear" w:color="auto" w:fill="FFFFFF"/>
+        <w:spacing w:before="60" w:after="100" w:afterAutospacing="1" w:line="240" w:lineRule="auto"/>
+        <w:ind w:left="709"/>
+        <w:rPr>
+          <w:rFonts w:ascii="Times New Roman" w:hAnsi="Times New Roman" w:cs="Times New Roman"/>
+          <w:sz w:val="24"/>
+          <w:szCs w:val="24"/>
+        </w:rPr>
+      </w:pPr>
+    </w:p>
+    <w:p>
+      <w:pPr>
+        <w:shd w:val="clear" w:color="auto" w:fill="FFFFFF"/>
+        <w:spacing w:before="60" w:after="100" w:afterAutospacing="1" w:line="240" w:lineRule="auto"/>
+        <w:ind w:left="709"/>
+        <w:rPr>
+          <w:rFonts w:ascii="Times New Roman" w:hAnsi="Times New Roman" w:cs="Times New Roman"/>
+          <w:sz w:val="24"/>
+          <w:szCs w:val="24"/>
+        </w:rPr>
+      </w:pPr>
+      <w:r>
+        <w:rPr>
+          <w:rFonts w:ascii="Times New Roman" w:hAnsi="Times New Roman" w:cs="Times New Roman"/>
+          <w:sz w:val="24"/>
+          <w:szCs w:val="24"/>
+        </w:rPr>
+        <w:t xml:space="preserve">Como podemos ver en la siguiente imagen luego de ejecutar </w:t>
+      </w:r>
+      <w:r>
+        <w:rPr>
+          <w:rFonts w:ascii="Times New Roman" w:hAnsi="Times New Roman" w:cs="Times New Roman"/>
+          <w:sz w:val="24"/>
+          <w:szCs w:val="24"/>
+        </w:rPr>
+        <w:t xml:space="preserve">el juego </w:t>
+      </w:r>
+      <w:r>
+        <w:rPr>
+          <w:rFonts w:ascii="Times New Roman" w:hAnsi="Times New Roman" w:cs="Times New Roman"/>
+          <w:sz w:val="24"/>
+          <w:szCs w:val="24"/>
+        </w:rPr>
+        <w:t xml:space="preserve">el error que sale es ConcurrentModificationException, este error se puede dar </w:t>
+      </w:r>
+      <w:r>
+        <w:rPr>
+          <w:rFonts w:ascii="Times New Roman" w:hAnsi="Times New Roman" w:cs="Times New Roman"/>
+          <w:sz w:val="24"/>
+          <w:szCs w:val="24"/>
+        </w:rPr>
+        <w:t>en el</w:t>
+      </w:r>
+      <w:r>
+        <w:rPr>
+          <w:rFonts w:ascii="Times New Roman" w:hAnsi="Times New Roman" w:cs="Times New Roman"/>
+          <w:sz w:val="24"/>
+          <w:szCs w:val="24"/>
+        </w:rPr>
+        <w:t xml:space="preserve"> momento</w:t>
+      </w:r>
+      <w:r>
+        <w:rPr>
+          <w:rFonts w:ascii="Times New Roman" w:hAnsi="Times New Roman" w:cs="Times New Roman"/>
+          <w:sz w:val="24"/>
+          <w:szCs w:val="24"/>
+        </w:rPr>
+        <w:t xml:space="preserve"> en que se </w:t>
+      </w:r>
+      <w:r>
+        <w:rPr>
+          <w:rFonts w:ascii="Times New Roman" w:hAnsi="Times New Roman" w:cs="Times New Roman"/>
+          <w:sz w:val="24"/>
+          <w:szCs w:val="24"/>
+        </w:rPr>
+        <w:t>está</w:t>
+      </w:r>
+      <w:r>
+        <w:rPr>
+          <w:rFonts w:ascii="Times New Roman" w:hAnsi="Times New Roman" w:cs="Times New Roman"/>
+          <w:sz w:val="24"/>
+          <w:szCs w:val="24"/>
+        </w:rPr>
+        <w:t xml:space="preserve"> dibujando la serpiente ya que la referencia que pide el tablero para dibujarla se </w:t>
+      </w:r>
+      <w:r>
+        <w:rPr>
+          <w:rFonts w:ascii="Times New Roman" w:hAnsi="Times New Roman" w:cs="Times New Roman"/>
+          <w:sz w:val="24"/>
+          <w:szCs w:val="24"/>
+        </w:rPr>
+        <w:t>está</w:t>
+      </w:r>
+      <w:r>
+        <w:rPr>
+          <w:rFonts w:ascii="Times New Roman" w:hAnsi="Times New Roman" w:cs="Times New Roman"/>
+          <w:sz w:val="24"/>
+          <w:szCs w:val="24"/>
+        </w:rPr>
+        <w:t xml:space="preserve"> iterando</w:t>
+      </w:r>
+      <w:r>
+        <w:rPr>
+          <w:rFonts w:ascii="Times New Roman" w:hAnsi="Times New Roman" w:cs="Times New Roman"/>
+          <w:sz w:val="24"/>
+          <w:szCs w:val="24"/>
+        </w:rPr>
+        <w:t xml:space="preserve"> </w:t>
+      </w:r>
+      <w:r>
+        <w:rPr>
+          <w:rFonts w:ascii="Times New Roman" w:hAnsi="Times New Roman" w:cs="Times New Roman"/>
+          <w:sz w:val="24"/>
+          <w:szCs w:val="24"/>
+        </w:rPr>
+        <w:t>mientras la serpiente se modifica</w:t>
+      </w:r>
+      <w:r>
+        <w:rPr>
+          <w:rFonts w:ascii="Times New Roman" w:hAnsi="Times New Roman" w:cs="Times New Roman"/>
+          <w:sz w:val="24"/>
+          <w:szCs w:val="24"/>
+        </w:rPr>
+        <w:t xml:space="preserve"> </w:t>
+      </w:r>
+      <w:r>
+        <w:rPr>
+          <w:rFonts w:ascii="Times New Roman" w:hAnsi="Times New Roman" w:cs="Times New Roman"/>
+          <w:sz w:val="24"/>
+          <w:szCs w:val="24"/>
+        </w:rPr>
+        <w:t>(agregando o elimina</w:t>
+      </w:r>
+      <w:r>
+        <w:rPr>
+          <w:rFonts w:ascii="Times New Roman" w:hAnsi="Times New Roman" w:cs="Times New Roman"/>
+          <w:sz w:val="24"/>
+          <w:szCs w:val="24"/>
+        </w:rPr>
+        <w:t>n</w:t>
+      </w:r>
+      <w:r>
+        <w:rPr>
+          <w:rFonts w:ascii="Times New Roman" w:hAnsi="Times New Roman" w:cs="Times New Roman"/>
+          <w:sz w:val="24"/>
+          <w:szCs w:val="24"/>
+        </w:rPr>
+        <w:t>do elementos)</w:t>
+      </w:r>
+      <w:r>
+        <w:rPr>
+          <w:rFonts w:ascii="Times New Roman" w:hAnsi="Times New Roman" w:cs="Times New Roman"/>
+          <w:sz w:val="24"/>
+          <w:szCs w:val="24"/>
+        </w:rPr>
+        <w:t>.</w:t>
+      </w:r>
+    </w:p>
+    <w:p>
+      <w:pPr>
+        <w:shd w:val="clear" w:color="auto" w:fill="FFFFFF"/>
+        <w:spacing w:before="60" w:after="100" w:afterAutospacing="1" w:line="240" w:lineRule="auto"/>
+        <w:ind w:left="709"/>
+        <w:rPr>
+          <w:rFonts w:ascii="Times New Roman" w:hAnsi="Times New Roman" w:cs="Times New Roman"/>
+          <w:sz w:val="24"/>
+          <w:szCs w:val="24"/>
+        </w:rPr>
+      </w:pPr>
+      <w:r>
+        <w:rPr>
+          <w:noProof/>
+          <w14:ligatures w14:val="standardContextual"/>
+        </w:rPr>
+        <w:lastRenderedPageBreak/>
+        <w:drawing>
+          <wp:inline distT="0" distB="0" distL="0" distR="0" wp14:anchorId="3C15F208" wp14:editId="0A227D74">
+            <wp:extent cx="5612130" cy="3156585"/>
+            <wp:effectExtent l="0" t="0" r="7620" b="5715"/>
+            <wp:docPr id="1165273897" name="Imagen 1" descr="Captura de pantalla de computadora&#10;&#10;Descripción generada automáticamente"/>
+            <wp:cNvGraphicFramePr>
+              <a:graphicFrameLocks xmlns:a="http://schemas.openxmlformats.org/drawingml/2006/main" noChangeAspect="1"/>
+            </wp:cNvGraphicFramePr>
+            <a:graphic xmlns:a="http://schemas.openxmlformats.org/drawingml/2006/main">
+              <a:graphicData uri="http://schemas.openxmlformats.org/drawingml/2006/picture">
+                <pic:pic xmlns:pic="http://schemas.openxmlformats.org/drawingml/2006/picture">
+                  <pic:nvPicPr>
+                    <pic:cNvPr id="1165273897" name="Imagen 1" descr="Captura de pantalla de computadora&#10;&#10;Descripción generada automáticamente"/>
+                    <pic:cNvPicPr/>
+                  </pic:nvPicPr>
+                  <pic:blipFill>
+                    <a:blip r:embed="rId21"/>
+                    <a:stretch>
+                      <a:fillRect/>
+                    </a:stretch>
+                  </pic:blipFill>
+                  <pic:spPr>
+                    <a:xfrm>
+                      <a:off x="0" y="0"/>
+                      <a:ext cx="5612130" cy="3156585"/>
+                    </a:xfrm>
+                    <a:prstGeom prst="rect">
+                      <a:avLst/>
+                    </a:prstGeom>
+                  </pic:spPr>
+                </pic:pic>
+              </a:graphicData>
+            </a:graphic>
+          </wp:inline>
+        </w:drawing>
+      </w:r>
+    </w:p>
+    <w:p>
+      <w:pPr>
+        <w:shd w:val="clear" w:color="auto" w:fill="FFFFFF"/>
+        <w:spacing w:before="60" w:after="100" w:afterAutospacing="1" w:line="240" w:lineRule="auto"/>
+        <w:ind w:left="1440"/>
+        <w:rPr>
+          <w:rFonts w:ascii="Times New Roman" w:hAnsi="Times New Roman" w:cs="Times New Roman"/>
+          <w:sz w:val="24"/>
+          <w:szCs w:val="24"/>
+        </w:rPr>
+      </w:pPr>
+    </w:p>
+    <w:p>
+      <w:pPr>
+        <w:numPr>
+          <w:ilvl w:val="1"/>
+          <w:numId w:val="11"/>
+        </w:numPr>
+        <w:shd w:val="clear" w:color="auto" w:fill="FFFFFF"/>
+        <w:spacing w:before="60" w:after="100" w:afterAutospacing="1" w:line="240" w:lineRule="auto"/>
+        <w:rPr>
+          <w:rFonts w:ascii="Times New Roman" w:hAnsi="Times New Roman" w:cs="Times New Roman"/>
+          <w:sz w:val="24"/>
+          <w:szCs w:val="24"/>
+        </w:rPr>
+      </w:pPr>
+      <w:r>
+        <w:rPr>
+          <w:rFonts w:ascii="Times New Roman" w:hAnsi="Times New Roman" w:cs="Times New Roman"/>
+          <w:sz w:val="24"/>
+          <w:szCs w:val="24"/>
+        </w:rPr>
+        <w:t>Uso innecesario de esperas activas.</w:t>
+      </w:r>
+    </w:p>
+    <w:p>
+      <w:pPr>
+        <w:shd w:val="clear" w:color="auto" w:fill="FFFFFF"/>
+        <w:spacing w:before="60" w:after="100" w:afterAutospacing="1" w:line="240" w:lineRule="auto"/>
+        <w:ind w:left="709"/>
+        <w:rPr>
+          <w:rFonts w:ascii="Times New Roman" w:hAnsi="Times New Roman" w:cs="Times New Roman"/>
+          <w:sz w:val="24"/>
+          <w:szCs w:val="24"/>
+        </w:rPr>
+      </w:pPr>
+      <w:r>
+        <w:rPr>
+          <w:rFonts w:ascii="Times New Roman" w:hAnsi="Times New Roman" w:cs="Times New Roman"/>
+          <w:sz w:val="24"/>
+          <w:szCs w:val="24"/>
+        </w:rPr>
+        <w:t xml:space="preserve">La espera innecesaria </w:t>
+      </w:r>
+      <w:r>
+        <w:rPr>
+          <w:rFonts w:ascii="Times New Roman" w:hAnsi="Times New Roman" w:cs="Times New Roman"/>
+          <w:sz w:val="24"/>
+          <w:szCs w:val="24"/>
+        </w:rPr>
+        <w:t>está</w:t>
+      </w:r>
+      <w:r>
+        <w:rPr>
+          <w:rFonts w:ascii="Times New Roman" w:hAnsi="Times New Roman" w:cs="Times New Roman"/>
+          <w:sz w:val="24"/>
+          <w:szCs w:val="24"/>
+        </w:rPr>
+        <w:t xml:space="preserve"> en la clase </w:t>
+      </w:r>
+      <w:proofErr w:type="spellStart"/>
+      <w:r>
+        <w:rPr>
+          <w:rFonts w:ascii="Times New Roman" w:hAnsi="Times New Roman" w:cs="Times New Roman"/>
+          <w:sz w:val="24"/>
+          <w:szCs w:val="24"/>
+        </w:rPr>
+        <w:t>SnakeApp</w:t>
+      </w:r>
+      <w:proofErr w:type="spellEnd"/>
+      <w:r>
+        <w:rPr>
+          <w:rFonts w:ascii="Times New Roman" w:hAnsi="Times New Roman" w:cs="Times New Roman"/>
+          <w:sz w:val="24"/>
+          <w:szCs w:val="24"/>
+        </w:rPr>
+        <w:t xml:space="preserve"> en el </w:t>
+      </w:r>
+      <w:proofErr w:type="spellStart"/>
+      <w:r>
+        <w:rPr>
+          <w:rFonts w:ascii="Times New Roman" w:hAnsi="Times New Roman" w:cs="Times New Roman"/>
+          <w:sz w:val="24"/>
+          <w:szCs w:val="24"/>
+        </w:rPr>
+        <w:t>while</w:t>
+      </w:r>
+      <w:proofErr w:type="spellEnd"/>
+      <w:r>
+        <w:rPr>
+          <w:rFonts w:ascii="Times New Roman" w:hAnsi="Times New Roman" w:cs="Times New Roman"/>
+          <w:sz w:val="24"/>
+          <w:szCs w:val="24"/>
+        </w:rPr>
+        <w:t xml:space="preserve"> del </w:t>
+      </w:r>
+      <w:proofErr w:type="spellStart"/>
+      <w:r>
+        <w:rPr>
+          <w:rFonts w:ascii="Times New Roman" w:hAnsi="Times New Roman" w:cs="Times New Roman"/>
+          <w:sz w:val="24"/>
+          <w:szCs w:val="24"/>
+        </w:rPr>
+        <w:t>metodo</w:t>
+      </w:r>
+      <w:proofErr w:type="spellEnd"/>
+      <w:r>
+        <w:rPr>
+          <w:rFonts w:ascii="Times New Roman" w:hAnsi="Times New Roman" w:cs="Times New Roman"/>
+          <w:sz w:val="24"/>
+          <w:szCs w:val="24"/>
+        </w:rPr>
+        <w:t xml:space="preserve"> </w:t>
+      </w:r>
+      <w:proofErr w:type="spellStart"/>
+      <w:r>
+        <w:rPr>
+          <w:rFonts w:ascii="Times New Roman" w:hAnsi="Times New Roman" w:cs="Times New Roman"/>
+          <w:sz w:val="24"/>
+          <w:szCs w:val="24"/>
+        </w:rPr>
+        <w:t>init</w:t>
+      </w:r>
+      <w:proofErr w:type="spellEnd"/>
+      <w:r>
+        <w:rPr>
+          <w:rFonts w:ascii="Times New Roman" w:hAnsi="Times New Roman" w:cs="Times New Roman"/>
+          <w:sz w:val="24"/>
+          <w:szCs w:val="24"/>
+        </w:rPr>
+        <w:t>,</w:t>
+      </w:r>
+      <w:r>
+        <w:rPr>
+          <w:rFonts w:ascii="Times New Roman" w:hAnsi="Times New Roman" w:cs="Times New Roman"/>
+          <w:sz w:val="24"/>
+          <w:szCs w:val="24"/>
+        </w:rPr>
+        <w:t xml:space="preserve"> ya que este</w:t>
+      </w:r>
+      <w:r>
+        <w:rPr>
+          <w:rFonts w:ascii="Times New Roman" w:hAnsi="Times New Roman" w:cs="Times New Roman"/>
+          <w:sz w:val="24"/>
+          <w:szCs w:val="24"/>
+        </w:rPr>
+        <w:t xml:space="preserve"> bucle verifica constantemente si todas las serpientes han llegado al final del juego. Cuando todas las serpientes hayan terminado, el bucle se rompe.</w:t>
+      </w:r>
+    </w:p>
+    <w:p>
+      <w:pPr>
+        <w:shd w:val="clear" w:color="auto" w:fill="FFFFFF"/>
+        <w:spacing w:before="60" w:after="100" w:afterAutospacing="1" w:line="240" w:lineRule="auto"/>
+        <w:ind w:left="709"/>
+        <w:rPr>
+          <w:rFonts w:ascii="Times New Roman" w:hAnsi="Times New Roman" w:cs="Times New Roman"/>
+          <w:sz w:val="28"/>
+          <w:szCs w:val="28"/>
+        </w:rPr>
+      </w:pPr>
     </w:p>
     <w:p>
       <w:pPr>
@@ -2449,6 +3177,26 @@
         <w:spacing w:before="240" w:beforeAutospacing="0" w:after="240" w:afterAutospacing="0"/>
       </w:pPr>
       <w:r>
+        <w:t xml:space="preserve">Identifique las regiones críticas asociadas a las condiciones de carrera, y haga algo para eliminarlas. Tenga en cuenta que se debe sincronizar </w:t>
+      </w:r>
+      <w:r>
+        <w:t>estrictamente</w:t>
+      </w:r>
+      <w:r>
+        <w:t xml:space="preserve"> LO NECESARIO. En su documento de respuestas indique, la solución realizada para cada ítem del punto 2. Igualmente tenga en cuenta que en los siguientes puntos NO se deben agregar más posibles condiciones de carrera.</w:t>
+      </w:r>
+    </w:p>
+    <w:p>
+      <w:pPr>
+        <w:pStyle w:val="NormalWeb"/>
+        <w:numPr>
+          <w:ilvl w:val="0"/>
+          <w:numId w:val="11"/>
+        </w:numPr>
+        <w:shd w:val="clear" w:color="auto" w:fill="FFFFFF"/>
+        <w:spacing w:before="240" w:beforeAutospacing="0" w:after="240" w:afterAutospacing="0"/>
+      </w:pPr>
+      <w:r>
         <w:t>Como se puede observar, el juego está incompleto. Haga los ajustes necesarios para que a través de botones en la interfaz se pueda Iniciar/Pausar/Reanudar el juego: iniciar el juego no se ha iniciado aún, suspender el juego si está en ejecución, reactivar el juego si está suspendido. Para esto tenga en cuenta:</w:t>
       </w:r>
     </w:p>
@@ -2520,6 +3268,7 @@
         <w:ind w:left="1440"/>
       </w:pPr>
       <w:r>
+        <w:lastRenderedPageBreak/>
         <w:t>Recuerde que la suspensión de las serpientes NO es instantánea, y que se debe garantizar que se muestre información consistente.</w:t>
       </w:r>
     </w:p>
@@ -3179,6 +3928,92 @@
     </w:lvl>
   </w:abstractNum>
   <w:abstractNum w:abstractNumId="5" w15:restartNumberingAfterBreak="0">
+    <w:nsid w:val="4654480F"/>
+    <w:multiLevelType w:val="hybridMultilevel"/>
+    <w:tmpl w:val="6E6A6A98"/>
+    <w:lvl w:ilvl="0" w:tplc="240A000F">
+      <w:start w:val="1"/>
+      <w:numFmt w:val="decimal"/>
+      <w:lvlText w:val="%1."/>
+      <w:lvlJc w:val="left"/>
+      <w:pPr>
+        <w:ind w:left="1069" w:hanging="360"/>
+      </w:pPr>
+    </w:lvl>
+    <w:lvl w:ilvl="1" w:tplc="240A0019" w:tentative="1">
+      <w:start w:val="1"/>
+      <w:numFmt w:val="lowerLetter"/>
+      <w:lvlText w:val="%2."/>
+      <w:lvlJc w:val="left"/>
+      <w:pPr>
+        <w:ind w:left="1789" w:hanging="360"/>
+      </w:pPr>
+    </w:lvl>
+    <w:lvl w:ilvl="2" w:tplc="240A001B" w:tentative="1">
+      <w:start w:val="1"/>
+      <w:numFmt w:val="lowerRoman"/>
+      <w:lvlText w:val="%3."/>
+      <w:lvlJc w:val="right"/>
+      <w:pPr>
+        <w:ind w:left="2509" w:hanging="180"/>
+      </w:pPr>
+    </w:lvl>
+    <w:lvl w:ilvl="3" w:tplc="240A000F" w:tentative="1">
+      <w:start w:val="1"/>
+      <w:numFmt w:val="decimal"/>
+      <w:lvlText w:val="%4."/>
+      <w:lvlJc w:val="left"/>
+      <w:pPr>
+        <w:ind w:left="3229" w:hanging="360"/>
+      </w:pPr>
+    </w:lvl>
+    <w:lvl w:ilvl="4" w:tplc="240A0019" w:tentative="1">
+      <w:start w:val="1"/>
+      <w:numFmt w:val="lowerLetter"/>
+      <w:lvlText w:val="%5."/>
+      <w:lvlJc w:val="left"/>
+      <w:pPr>
+        <w:ind w:left="3949" w:hanging="360"/>
+      </w:pPr>
+    </w:lvl>
+    <w:lvl w:ilvl="5" w:tplc="240A001B" w:tentative="1">
+      <w:start w:val="1"/>
+      <w:numFmt w:val="lowerRoman"/>
+      <w:lvlText w:val="%6."/>
+      <w:lvlJc w:val="right"/>
+      <w:pPr>
+        <w:ind w:left="4669" w:hanging="180"/>
+      </w:pPr>
+    </w:lvl>
+    <w:lvl w:ilvl="6" w:tplc="240A000F" w:tentative="1">
+      <w:start w:val="1"/>
+      <w:numFmt w:val="decimal"/>
+      <w:lvlText w:val="%7."/>
+      <w:lvlJc w:val="left"/>
+      <w:pPr>
+        <w:ind w:left="5389" w:hanging="360"/>
+      </w:pPr>
+    </w:lvl>
+    <w:lvl w:ilvl="7" w:tplc="240A0019" w:tentative="1">
+      <w:start w:val="1"/>
+      <w:numFmt w:val="lowerLetter"/>
+      <w:lvlText w:val="%8."/>
+      <w:lvlJc w:val="left"/>
+      <w:pPr>
+        <w:ind w:left="6109" w:hanging="360"/>
+      </w:pPr>
+    </w:lvl>
+    <w:lvl w:ilvl="8" w:tplc="240A001B" w:tentative="1">
+      <w:start w:val="1"/>
+      <w:numFmt w:val="lowerRoman"/>
+      <w:lvlText w:val="%9."/>
+      <w:lvlJc w:val="right"/>
+      <w:pPr>
+        <w:ind w:left="6829" w:hanging="180"/>
+      </w:pPr>
+    </w:lvl>
+  </w:abstractNum>
+  <w:abstractNum w:abstractNumId="6" w15:restartNumberingAfterBreak="0">
     <w:nsid w:val="4C7D2DD3"/>
     <w:multiLevelType w:val="hybridMultilevel"/>
     <w:tmpl w:val="7C0A2864"/>
@@ -3291,7 +4126,7 @@
       </w:rPr>
     </w:lvl>
   </w:abstractNum>
-  <w:abstractNum w:abstractNumId="6" w15:restartNumberingAfterBreak="0">
+  <w:abstractNum w:abstractNumId="7" w15:restartNumberingAfterBreak="0">
     <w:nsid w:val="4CEF37EB"/>
     <w:multiLevelType w:val="multilevel"/>
     <w:tmpl w:val="CB6EDACE"/>
@@ -3440,7 +4275,7 @@
       </w:rPr>
     </w:lvl>
   </w:abstractNum>
-  <w:abstractNum w:abstractNumId="7" w15:restartNumberingAfterBreak="0">
+  <w:abstractNum w:abstractNumId="8" w15:restartNumberingAfterBreak="0">
     <w:nsid w:val="56066FCE"/>
     <w:multiLevelType w:val="hybridMultilevel"/>
     <w:tmpl w:val="E634F416"/>
@@ -3526,7 +4361,7 @@
       </w:pPr>
     </w:lvl>
   </w:abstractNum>
-  <w:abstractNum w:abstractNumId="8" w15:restartNumberingAfterBreak="0">
+  <w:abstractNum w:abstractNumId="9" w15:restartNumberingAfterBreak="0">
     <w:nsid w:val="57372B50"/>
     <w:multiLevelType w:val="multilevel"/>
     <w:tmpl w:val="D4626896"/>
@@ -3537,9 +4372,9 @@
       <w:lvlJc w:val="left"/>
       <w:pPr>
         <w:tabs>
-          <w:tab w:val="num" w:pos="720"/>
-        </w:tabs>
-        <w:ind w:left="720" w:hanging="360"/>
+          <w:tab w:val="num" w:pos="360"/>
+        </w:tabs>
+        <w:ind w:left="360" w:hanging="360"/>
       </w:pPr>
     </w:lvl>
     <w:lvl w:ilvl="1">
@@ -3549,9 +4384,9 @@
       <w:lvlJc w:val="left"/>
       <w:pPr>
         <w:tabs>
-          <w:tab w:val="num" w:pos="1440"/>
-        </w:tabs>
-        <w:ind w:left="1440" w:hanging="360"/>
+          <w:tab w:val="num" w:pos="709"/>
+        </w:tabs>
+        <w:ind w:left="709" w:hanging="360"/>
       </w:pPr>
       <w:rPr>
         <w:rFonts w:ascii="Courier New" w:hAnsi="Courier New" w:hint="default"/>
@@ -3565,9 +4400,9 @@
       <w:lvlJc w:val="left"/>
       <w:pPr>
         <w:tabs>
-          <w:tab w:val="num" w:pos="2160"/>
-        </w:tabs>
-        <w:ind w:left="2160" w:hanging="360"/>
+          <w:tab w:val="num" w:pos="1800"/>
+        </w:tabs>
+        <w:ind w:left="1800" w:hanging="360"/>
       </w:pPr>
       <w:rPr>
         <w:rFonts w:ascii="Wingdings" w:hAnsi="Wingdings" w:hint="default"/>
@@ -3581,9 +4416,9 @@
       <w:lvlJc w:val="left"/>
       <w:pPr>
         <w:tabs>
-          <w:tab w:val="num" w:pos="2880"/>
-        </w:tabs>
-        <w:ind w:left="2880" w:hanging="360"/>
+          <w:tab w:val="num" w:pos="2520"/>
+        </w:tabs>
+        <w:ind w:left="2520" w:hanging="360"/>
       </w:pPr>
     </w:lvl>
     <w:lvl w:ilvl="4" w:tentative="1">
@@ -3593,9 +4428,9 @@
       <w:lvlJc w:val="left"/>
       <w:pPr>
         <w:tabs>
-          <w:tab w:val="num" w:pos="3600"/>
-        </w:tabs>
-        <w:ind w:left="3600" w:hanging="360"/>
+          <w:tab w:val="num" w:pos="3240"/>
+        </w:tabs>
+        <w:ind w:left="3240" w:hanging="360"/>
       </w:pPr>
     </w:lvl>
     <w:lvl w:ilvl="5" w:tentative="1">
@@ -3605,9 +4440,9 @@
       <w:lvlJc w:val="left"/>
       <w:pPr>
         <w:tabs>
-          <w:tab w:val="num" w:pos="4320"/>
-        </w:tabs>
-        <w:ind w:left="4320" w:hanging="360"/>
+          <w:tab w:val="num" w:pos="3960"/>
+        </w:tabs>
+        <w:ind w:left="3960" w:hanging="360"/>
       </w:pPr>
     </w:lvl>
     <w:lvl w:ilvl="6" w:tentative="1">
@@ -3617,9 +4452,9 @@
       <w:lvlJc w:val="left"/>
       <w:pPr>
         <w:tabs>
-          <w:tab w:val="num" w:pos="5040"/>
-        </w:tabs>
-        <w:ind w:left="5040" w:hanging="360"/>
+          <w:tab w:val="num" w:pos="4680"/>
+        </w:tabs>
+        <w:ind w:left="4680" w:hanging="360"/>
       </w:pPr>
     </w:lvl>
     <w:lvl w:ilvl="7" w:tentative="1">
@@ -3629,9 +4464,9 @@
       <w:lvlJc w:val="left"/>
       <w:pPr>
         <w:tabs>
-          <w:tab w:val="num" w:pos="5760"/>
-        </w:tabs>
-        <w:ind w:left="5760" w:hanging="360"/>
+          <w:tab w:val="num" w:pos="5400"/>
+        </w:tabs>
+        <w:ind w:left="5400" w:hanging="360"/>
       </w:pPr>
     </w:lvl>
     <w:lvl w:ilvl="8" w:tentative="1">
@@ -3641,13 +4476,13 @@
       <w:lvlJc w:val="left"/>
       <w:pPr>
         <w:tabs>
-          <w:tab w:val="num" w:pos="6480"/>
-        </w:tabs>
-        <w:ind w:left="6480" w:hanging="360"/>
+          <w:tab w:val="num" w:pos="6120"/>
+        </w:tabs>
+        <w:ind w:left="6120" w:hanging="360"/>
       </w:pPr>
     </w:lvl>
   </w:abstractNum>
-  <w:abstractNum w:abstractNumId="9" w15:restartNumberingAfterBreak="0">
+  <w:abstractNum w:abstractNumId="10" w15:restartNumberingAfterBreak="0">
     <w:nsid w:val="599E38E4"/>
     <w:multiLevelType w:val="multilevel"/>
     <w:tmpl w:val="7D1036E8"/>
@@ -3760,7 +4595,7 @@
       </w:pPr>
     </w:lvl>
   </w:abstractNum>
-  <w:abstractNum w:abstractNumId="10" w15:restartNumberingAfterBreak="0">
+  <w:abstractNum w:abstractNumId="11" w15:restartNumberingAfterBreak="0">
     <w:nsid w:val="746E6496"/>
     <w:multiLevelType w:val="multilevel"/>
     <w:tmpl w:val="546AD134"/>
@@ -3873,7 +4708,7 @@
       </w:pPr>
     </w:lvl>
   </w:abstractNum>
-  <w:abstractNum w:abstractNumId="11" w15:restartNumberingAfterBreak="0">
+  <w:abstractNum w:abstractNumId="12" w15:restartNumberingAfterBreak="0">
     <w:nsid w:val="784009C6"/>
     <w:multiLevelType w:val="hybridMultilevel"/>
     <w:tmpl w:val="1F8A4D30"/>
@@ -3986,7 +4821,7 @@
       </w:rPr>
     </w:lvl>
   </w:abstractNum>
-  <w:abstractNum w:abstractNumId="12" w15:restartNumberingAfterBreak="0">
+  <w:abstractNum w:abstractNumId="13" w15:restartNumberingAfterBreak="0">
     <w:nsid w:val="7E3210E7"/>
     <w:multiLevelType w:val="multilevel"/>
     <w:tmpl w:val="3D0EB066"/>
@@ -4100,7 +4935,7 @@
     </w:lvl>
   </w:abstractNum>
   <w:num w:numId="1" w16cid:durableId="840779617">
-    <w:abstractNumId w:val="7"/>
+    <w:abstractNumId w:val="8"/>
     <w:lvlOverride w:ilvl="0">
       <w:startOverride w:val="1"/>
     </w:lvlOverride>
@@ -4130,7 +4965,7 @@
     </w:lvlOverride>
   </w:num>
   <w:num w:numId="2" w16cid:durableId="302851360">
-    <w:abstractNumId w:val="12"/>
+    <w:abstractNumId w:val="13"/>
   </w:num>
   <w:num w:numId="3" w16cid:durableId="2125807686">
     <w:abstractNumId w:val="0"/>
@@ -4142,31 +4977,34 @@
     <w:abstractNumId w:val="2"/>
   </w:num>
   <w:num w:numId="6" w16cid:durableId="776216705">
+    <w:abstractNumId w:val="11"/>
+  </w:num>
+  <w:num w:numId="7" w16cid:durableId="1064331974">
+    <w:abstractNumId w:val="6"/>
+  </w:num>
+  <w:num w:numId="8" w16cid:durableId="2039234699">
     <w:abstractNumId w:val="10"/>
   </w:num>
-  <w:num w:numId="7" w16cid:durableId="1064331974">
-    <w:abstractNumId w:val="5"/>
-  </w:num>
-  <w:num w:numId="8" w16cid:durableId="2039234699">
-    <w:abstractNumId w:val="9"/>
-  </w:num>
   <w:num w:numId="9" w16cid:durableId="1558668420">
-    <w:abstractNumId w:val="6"/>
+    <w:abstractNumId w:val="7"/>
   </w:num>
   <w:num w:numId="10" w16cid:durableId="2031026272">
     <w:abstractNumId w:val="1"/>
   </w:num>
   <w:num w:numId="11" w16cid:durableId="18705175">
+    <w:abstractNumId w:val="9"/>
+  </w:num>
+  <w:num w:numId="12" w16cid:durableId="614874610">
     <w:abstractNumId w:val="8"/>
   </w:num>
-  <w:num w:numId="12" w16cid:durableId="614874610">
-    <w:abstractNumId w:val="7"/>
-  </w:num>
   <w:num w:numId="13" w16cid:durableId="1427657449">
-    <w:abstractNumId w:val="11"/>
+    <w:abstractNumId w:val="12"/>
   </w:num>
   <w:num w:numId="14" w16cid:durableId="1831632658">
     <w:abstractNumId w:val="3"/>
+  </w:num>
+  <w:num w:numId="15" w16cid:durableId="668874873">
+    <w:abstractNumId w:val="5"/>
   </w:num>
 </w:numbering>
 </file>

</xml_diff>